<commit_message>
Updated analysis + new plots
</commit_message>
<xml_diff>
--- a/2_report.docx
+++ b/2_report.docx
@@ -8846,7 +8846,7 @@
         <w:rPr>
           <w:rStyle w:val="VerbatimChar"/>
         </w:rPr>
-        <w:t xml:space="preserve">[1] "19 Oct 2023"</w:t>
+        <w:t xml:space="preserve">[1] "04 Dec 2023"</w:t>
       </w:r>
     </w:p>
     <w:p>
@@ -8874,7 +8874,7 @@
         <w:rPr>
           <w:rStyle w:val="VerbatimChar"/>
         </w:rPr>
-        <w:t xml:space="preserve">R version 4.2.2 (2022-10-31 ucrt)</w:t>
+        <w:t xml:space="preserve">R version 4.3.1 (2023-06-16 ucrt)</w:t>
       </w:r>
       <w:r>
         <w:br/>
@@ -8913,6 +8913,9 @@
         <w:br/>
       </w:r>
       <w:r>
+        <w:br/>
+      </w:r>
+      <w:r>
         <w:rPr>
           <w:rStyle w:val="VerbatimChar"/>
         </w:rPr>
@@ -8955,6 +8958,27 @@
         <w:rPr>
           <w:rStyle w:val="VerbatimChar"/>
         </w:rPr>
+        <w:t xml:space="preserve">time zone: Australia/Adelaide</w:t>
+      </w:r>
+      <w:r>
+        <w:br/>
+      </w:r>
+      <w:r>
+        <w:rPr>
+          <w:rStyle w:val="VerbatimChar"/>
+        </w:rPr>
+        <w:t xml:space="preserve">tzcode source: internal</w:t>
+      </w:r>
+      <w:r>
+        <w:br/>
+      </w:r>
+      <w:r>
+        <w:br/>
+      </w:r>
+      <w:r>
+        <w:rPr>
+          <w:rStyle w:val="VerbatimChar"/>
+        </w:rPr>
         <w:t xml:space="preserve">attached base packages:</w:t>
       </w:r>
       <w:r>
@@ -8985,7 +9009,7 @@
         <w:rPr>
           <w:rStyle w:val="VerbatimChar"/>
         </w:rPr>
-        <w:t xml:space="preserve"> [1] arrow_11.0.0.2  gsDesign_3.4.0  knitr_1.42      ggrepel_0.9.3  </w:t>
+        <w:t xml:space="preserve"> [1] arrow_12.0.1.1  gsDesign_3.5.0  knitr_1.43      ggrepel_0.9.3  </w:t>
       </w:r>
       <w:r>
         <w:br/>
@@ -8994,7 +9018,7 @@
         <w:rPr>
           <w:rStyle w:val="VerbatimChar"/>
         </w:rPr>
-        <w:t xml:space="preserve"> [5] ggthemes_4.2.4  ggplot2_3.4.1   stringr_1.5.0   lubridate_1.9.2</w:t>
+        <w:t xml:space="preserve"> [5] ggthemes_5.0.0  ggplot2_3.4.2   stringr_1.5.0   lubridate_1.9.2</w:t>
       </w:r>
       <w:r>
         <w:br/>
@@ -9024,7 +9048,7 @@
         <w:rPr>
           <w:rStyle w:val="VerbatimChar"/>
         </w:rPr>
-        <w:t xml:space="preserve"> [1] Rcpp_1.0.10       pillar_1.9.0      compiler_4.2.2    tools_4.2.2      </w:t>
+        <w:t xml:space="preserve"> [1] gt_0.9.0          utf8_1.2.3        generics_0.1.3    xml2_1.3.5       </w:t>
       </w:r>
       <w:r>
         <w:br/>
@@ -9033,7 +9057,7 @@
         <w:rPr>
           <w:rStyle w:val="VerbatimChar"/>
         </w:rPr>
-        <w:t xml:space="preserve"> [5] bit_4.0.5         digest_0.6.31     jsonlite_1.8.4    evaluate_0.20    </w:t>
+        <w:t xml:space="preserve"> [5] stringi_1.7.12    hms_1.1.3         digest_0.6.33     magrittr_2.0.3   </w:t>
       </w:r>
       <w:r>
         <w:br/>
@@ -9042,7 +9066,7 @@
         <w:rPr>
           <w:rStyle w:val="VerbatimChar"/>
         </w:rPr>
-        <w:t xml:space="preserve"> [9] lifecycle_1.0.3   tibble_3.2.1      gtable_0.3.1      timechange_0.2.0 </w:t>
+        <w:t xml:space="preserve"> [9] evaluate_0.21     grid_4.3.1        timechange_0.2.0  fastmap_1.1.1    </w:t>
       </w:r>
       <w:r>
         <w:br/>
@@ -9051,7 +9075,7 @@
         <w:rPr>
           <w:rStyle w:val="VerbatimChar"/>
         </w:rPr>
-        <w:t xml:space="preserve">[13] pkgconfig_2.0.3   rlang_1.1.1       cli_3.6.0         rstudioapi_0.14  </w:t>
+        <w:t xml:space="preserve">[13] jsonlite_1.8.7    purrr_1.0.1       fansi_1.0.4       scales_1.2.1     </w:t>
       </w:r>
       <w:r>
         <w:br/>
@@ -9060,7 +9084,7 @@
         <w:rPr>
           <w:rStyle w:val="VerbatimChar"/>
         </w:rPr>
-        <w:t xml:space="preserve">[17] yaml_2.3.7        xfun_0.37         fastmap_1.1.1     withr_2.5.0      </w:t>
+        <w:t xml:space="preserve">[17] textshaping_0.3.6 cli_3.6.1         rlang_1.1.1       bit64_4.0.5      </w:t>
       </w:r>
       <w:r>
         <w:br/>
@@ -9069,7 +9093,7 @@
         <w:rPr>
           <w:rStyle w:val="VerbatimChar"/>
         </w:rPr>
-        <w:t xml:space="preserve">[21] systemfonts_1.0.4 generics_0.1.3    vctrs_0.6.3       hms_1.1.2        </w:t>
+        <w:t xml:space="preserve">[21] munsell_0.5.0     withr_2.5.0       yaml_2.3.7        tools_4.3.1      </w:t>
       </w:r>
       <w:r>
         <w:br/>
@@ -9078,7 +9102,7 @@
         <w:rPr>
           <w:rStyle w:val="VerbatimChar"/>
         </w:rPr>
-        <w:t xml:space="preserve">[25] bit64_4.0.5       grid_4.2.2        tidyselect_1.2.0  glue_1.6.2       </w:t>
+        <w:t xml:space="preserve">[25] tzdb_0.4.0        colorspace_2.1-0  assertthat_0.2.1  vctrs_0.6.3      </w:t>
       </w:r>
       <w:r>
         <w:br/>
@@ -9087,7 +9111,7 @@
         <w:rPr>
           <w:rStyle w:val="VerbatimChar"/>
         </w:rPr>
-        <w:t xml:space="preserve">[29] R6_2.5.1          textshaping_0.3.6 fansi_1.0.4       rmarkdown_2.20   </w:t>
+        <w:t xml:space="preserve">[29] R6_2.5.1          lifecycle_1.0.3   bit_4.0.5         ragg_1.2.5       </w:t>
       </w:r>
       <w:r>
         <w:br/>
@@ -9096,7 +9120,7 @@
         <w:rPr>
           <w:rStyle w:val="VerbatimChar"/>
         </w:rPr>
-        <w:t xml:space="preserve">[33] farver_2.1.1      tzdb_0.3.0        purrr_1.0.1       magrittr_2.0.3   </w:t>
+        <w:t xml:space="preserve">[33] pkgconfig_2.0.3   pillar_1.9.0      gtable_0.3.3      glue_1.6.2       </w:t>
       </w:r>
       <w:r>
         <w:br/>
@@ -9105,7 +9129,7 @@
         <w:rPr>
           <w:rStyle w:val="VerbatimChar"/>
         </w:rPr>
-        <w:t xml:space="preserve">[37] scales_1.2.1      ellipsis_0.3.2    htmltools_0.5.6   assertthat_0.2.1 </w:t>
+        <w:t xml:space="preserve">[37] Rcpp_1.0.11       systemfonts_1.0.4 xfun_0.39         tibble_3.2.1     </w:t>
       </w:r>
       <w:r>
         <w:br/>
@@ -9114,7 +9138,7 @@
         <w:rPr>
           <w:rStyle w:val="VerbatimChar"/>
         </w:rPr>
-        <w:t xml:space="preserve">[41] xtable_1.8-4      colorspace_2.1-0  ragg_1.2.5        labeling_0.4.2   </w:t>
+        <w:t xml:space="preserve">[41] tidyselect_1.2.0  rstudioapi_0.15.0 farver_2.1.1      xtable_1.8-4     </w:t>
       </w:r>
       <w:r>
         <w:br/>
@@ -9123,7 +9147,7 @@
         <w:rPr>
           <w:rStyle w:val="VerbatimChar"/>
         </w:rPr>
-        <w:t xml:space="preserve">[45] utf8_1.2.3        stringi_1.7.12    munsell_0.5.0    </w:t>
+        <w:t xml:space="preserve">[45] htmltools_0.5.5   labeling_0.4.2    rmarkdown_2.23    compiler_4.3.1   </w:t>
       </w:r>
     </w:p>
     <w:bookmarkEnd w:id="48"/>

</xml_diff>

<commit_message>
maxSPRT varying CV analysis/plot
</commit_message>
<xml_diff>
--- a/2_report.docx
+++ b/2_report.docx
@@ -6699,7 +6699,7 @@
     </w:p>
     <w:bookmarkEnd w:id="35"/>
     <w:bookmarkEnd w:id="36"/>
-    <w:bookmarkStart w:id="49" w:name="results"/>
+    <w:bookmarkStart w:id="52" w:name="results"/>
     <w:p>
       <w:pPr>
         <w:pStyle w:val="Heading1"/>
@@ -8585,6 +8585,25 @@
         <w:t xml:space="preserve">The CV values for each maxSPRT analysis for the different comparators are different (values here), although not obvious from the graph</w:t>
       </w:r>
     </w:p>
+    <w:p>
+      <w:pPr>
+        <w:pStyle w:val="BodyText"/>
+      </w:pPr>
+      <w:r>
+        <w:t xml:space="preserve">The Henernia mesh v Other mesh group serves a negative control as it is not expected to produce a significant signal. Indeed no signal detection method reaches significance for this comparison.</w:t>
+      </w:r>
+    </w:p>
+    <w:p>
+      <w:pPr>
+        <w:pStyle w:val="SourceCode"/>
+      </w:pPr>
+      <w:r>
+        <w:rPr>
+          <w:rStyle w:val="VerbatimChar"/>
+        </w:rPr>
+        <w:t xml:space="preserve">Warning: Removed 54 rows containing missing values (`geom_vline()`).</w:t>
+      </w:r>
+    </w:p>
     <w:tbl>
       <w:tblPr>
         <w:tblStyle w:val="Table"/>
@@ -8678,7 +8697,18 @@
     </w:tbl>
     <w:p>
       <w:pPr>
-        <w:pStyle w:val="BodyText"/>
+        <w:pStyle w:val="SourceCode"/>
+      </w:pPr>
+      <w:r>
+        <w:rPr>
+          <w:rStyle w:val="VerbatimChar"/>
+        </w:rPr>
+        <w:t xml:space="preserve">Warning: Removed 54 rows containing missing values (`geom_vline()`).</w:t>
+      </w:r>
+    </w:p>
+    <w:p>
+      <w:pPr>
+        <w:pStyle w:val="FirstParagraph"/>
       </w:pPr>
       <w:r>
         <w:t xml:space="preserve">Figure 4 shows how the different signal detection methods reached significance at different pain thresholds.</w:t>
@@ -8784,8 +8814,92 @@
         </w:tc>
       </w:tr>
     </w:tbl>
-    <w:bookmarkEnd w:id="49"/>
-    <w:bookmarkStart w:id="50" w:name="conclusion"/>
+    <w:p>
+      <w:pPr>
+        <w:pStyle w:val="BodyText"/>
+      </w:pPr>
+      <w:r>
+        <w:t xml:space="preserve"> </w:t>
+      </w:r>
+    </w:p>
+    <w:tbl>
+      <w:tblPr>
+        <w:tblStyle w:val="Table"/>
+        <w:tblW w:type="pct" w:w="5000"/>
+        <w:tblLook w:firstRow="0" w:lastRow="0" w:firstColumn="0" w:lastColumn="0" w:noHBand="0" w:noVBand="0" w:val="0000"/>
+        <w:jc w:val="start"/>
+      </w:tblPr>
+      <w:tblGrid>
+        <w:gridCol w:w="7920"/>
+      </w:tblGrid>
+      <w:tr>
+        <w:tc>
+          <w:tcPr/>
+          <w:p>
+            <w:pPr>
+              <w:jc w:val="center"/>
+            </w:pPr>
+            <w:r>
+              <w:drawing>
+                <wp:inline>
+                  <wp:extent cx="5334000" cy="3733800"/>
+                  <wp:effectExtent b="0" l="0" r="0" t="0"/>
+                  <wp:docPr descr="" title="" id="50" name="Picture"/>
+                  <a:graphic>
+                    <a:graphicData uri="http://schemas.openxmlformats.org/drawingml/2006/picture">
+                      <pic:pic>
+                        <pic:nvPicPr>
+                          <pic:cNvPr descr="2_report_files/figure-docx/time_to_sig_plot_alts-1.png" id="51" name="Picture"/>
+                          <pic:cNvPicPr>
+                            <a:picLocks noChangeArrowheads="1" noChangeAspect="1"/>
+                          </pic:cNvPicPr>
+                        </pic:nvPicPr>
+                        <pic:blipFill>
+                          <a:blip r:embed="rId49"/>
+                          <a:stretch>
+                            <a:fillRect/>
+                          </a:stretch>
+                        </pic:blipFill>
+                        <pic:spPr bwMode="auto">
+                          <a:xfrm>
+                            <a:off x="0" y="0"/>
+                            <a:ext cx="5334000" cy="3733800"/>
+                          </a:xfrm>
+                          <a:prstGeom prst="rect">
+                            <a:avLst/>
+                          </a:prstGeom>
+                          <a:noFill/>
+                          <a:ln w="9525">
+                            <a:noFill/>
+                            <a:headEnd/>
+                            <a:tailEnd/>
+                          </a:ln>
+                        </pic:spPr>
+                      </pic:pic>
+                    </a:graphicData>
+                  </a:graphic>
+                </wp:inline>
+              </w:drawing>
+            </w:r>
+          </w:p>
+          <w:p>
+            <w:pPr>
+              <w:jc w:val="center"/>
+            </w:pPr>
+            <w:pPr>
+              <w:jc w:val="start"/>
+              <w:spacing w:before="200"/>
+              <w:pStyle w:val="ImageCaption"/>
+            </w:pPr>
+            <w:r>
+              <w:t xml:space="preserve">Time when methods reached critical values for signal detection using different assumed a priori variables for CV calculation.</w:t>
+            </w:r>
+          </w:p>
+        </w:tc>
+      </w:tr>
+    </w:tbl>
+    <w:bookmarkEnd w:id="52"/>
+    <w:bookmarkStart w:id="53" w:name="conclusion"/>
     <w:p>
       <w:pPr>
         <w:pStyle w:val="Heading1"/>
@@ -8807,8 +8921,8 @@
         <w:br w:type="page"/>
       </w:r>
     </w:p>
-    <w:bookmarkEnd w:id="50"/>
-    <w:bookmarkStart w:id="51" w:name="session-information"/>
+    <w:bookmarkEnd w:id="53"/>
+    <w:bookmarkStart w:id="54" w:name="session-information"/>
     <w:p>
       <w:pPr>
         <w:pStyle w:val="Heading1"/>
@@ -9170,7 +9284,7 @@
         <w:t xml:space="preserve">[45] htmltools_0.5.5   labeling_0.4.2    rmarkdown_2.23    compiler_4.3.1   </w:t>
       </w:r>
     </w:p>
-    <w:bookmarkEnd w:id="51"/>
+    <w:bookmarkEnd w:id="54"/>
     <w:sectPr/>
   </w:body>
 </w:document>

</xml_diff>